<commit_message>
updated the outline to include parts after the conclusion (appendixes etc)
</commit_message>
<xml_diff>
--- a/docs/System Analysis and Design Portfolio Outline.docx
+++ b/docs/System Analysis and Design Portfolio Outline.docx
@@ -390,9 +390,119 @@
       <w:r>
         <w:t>Conclusion</w:t>
       </w:r>
+    </w:p>
+    <w:p/>
+    <w:p>
+      <w:pPr>
+        <w:pStyle w:val="Heading2"/>
+      </w:pPr>
+      <w:r>
+        <w:t>Recommendations</w:t>
+      </w:r>
+    </w:p>
+    <w:p>
+      <w:r>
+        <w:t>Will include:</w:t>
+      </w:r>
+      <w:r>
+        <w:br/>
+        <w:t>- summary of recommendations from previous sections regarding:</w:t>
+      </w:r>
+      <w:r>
+        <w:br/>
+        <w:t>--- network security</w:t>
+      </w:r>
+      <w:r>
+        <w:br/>
+        <w:t>--- other security measures</w:t>
+      </w:r>
+      <w:r>
+        <w:br/>
+        <w:t>--- other recommendations</w:t>
+      </w:r>
+      <w:r>
+        <w:br/>
+      </w:r>
+      <w:r>
+        <w:br/>
+      </w:r>
+    </w:p>
+    <w:p>
+      <w:pPr>
+        <w:pStyle w:val="Heading2"/>
+      </w:pPr>
+      <w:r>
+        <w:t>Glossary</w:t>
+      </w:r>
+    </w:p>
+    <w:p>
+      <w:r>
+        <w:t>Will include:</w:t>
+      </w:r>
+      <w:r>
+        <w:br/>
+        <w:t>- list of abbreviations used in documentation and their definitions</w:t>
+      </w:r>
+      <w:r>
+        <w:br/>
+      </w:r>
+      <w:r>
+        <w:br/>
+      </w:r>
+    </w:p>
+    <w:p>
+      <w:pPr>
+        <w:pStyle w:val="Heading2"/>
+      </w:pPr>
+      <w:r>
+        <w:t>Bibliography</w:t>
+      </w:r>
+    </w:p>
+    <w:p>
+      <w:r>
+        <w:t>Will include:</w:t>
+      </w:r>
+      <w:r>
+        <w:br/>
+        <w:t>- any references to documentation used in the project</w:t>
+      </w:r>
+      <w:r>
+        <w:br/>
+        <w:t>- any books used as resources</w:t>
+      </w:r>
+      <w:r>
+        <w:br/>
+        <w:t>- etc.</w:t>
+      </w:r>
+    </w:p>
+    <w:p>
+      <w:pPr>
+        <w:pStyle w:val="Heading2"/>
+      </w:pPr>
+      <w:r>
+        <w:br/>
+        <w:t>Appendices</w:t>
+      </w:r>
+    </w:p>
+    <w:p>
+      <w:r>
+        <w:t>Will include:</w:t>
+      </w:r>
+      <w:r>
+        <w:br/>
+        <w:t>- all screen shots used in this document</w:t>
+      </w:r>
+      <w:r>
+        <w:br/>
+      </w:r>
       <w:bookmarkStart w:id="0" w:name="_GoBack"/>
       <w:bookmarkEnd w:id="0"/>
-    </w:p>
+      <w:r>
+        <w:br/>
+      </w:r>
+    </w:p>
+    <w:p/>
+    <w:p/>
     <w:p/>
     <w:sectPr>
       <w:pgSz w:w="12240" w:h="15840"/>

</xml_diff>